<commit_message>
Revised Ps 118 parts 11-19; not yet published to PDF
</commit_message>
<xml_diff>
--- a/Psalms/118-11.docx
+++ b/Psalms/118-11.docx
@@ -130,6 +130,7 @@
             <w:pPr>
               <w:pStyle w:val="EnglishHangNoCoptic"/>
             </w:pPr>
+            <w:bookmarkStart w:id="0" w:name="_GoBack" w:colFirst="1" w:colLast="1"/>
             <w:r>
               <w:t xml:space="preserve">81 My soul is dying for </w:t>
             </w:r>
@@ -165,6 +166,58 @@
           <w:tcPr>
             <w:tcW w:w="613" w:type="pct"/>
           </w:tcPr>
+          <w:p>
+            <w:pPr>
+              <w:pStyle w:val="EnglishHangNoCoptic"/>
+            </w:pPr>
+            <w:r>
+              <w:t>81 My</w:t>
+            </w:r>
+            <w:r>
+              <w:t xml:space="preserve"> soul</w:t>
+            </w:r>
+            <w:r>
+              <w:t xml:space="preserve"> </w:t>
+            </w:r>
+            <w:r>
+              <w:t>earnestly longs</w:t>
+            </w:r>
+            <w:r>
+              <w:t xml:space="preserve"> for</w:t>
+            </w:r>
+            <w:r>
+              <w:rPr>
+                <w:rStyle w:val="FootnoteReference"/>
+              </w:rPr>
+              <w:footnoteReference w:id="1"/>
+            </w:r>
+            <w:r>
+              <w:t xml:space="preserve"> </w:t>
+            </w:r>
+            <w:r>
+              <w:t>Your salvation,</w:t>
+            </w:r>
+          </w:p>
+          <w:p>
+            <w:pPr>
+              <w:pStyle w:val="EnglishHangEndNoCoptic"/>
+            </w:pPr>
+            <w:r>
+              <w:tab/>
+            </w:r>
+            <w:r>
+              <w:t xml:space="preserve">And </w:t>
+            </w:r>
+            <w:r>
+              <w:t xml:space="preserve">I hope in </w:t>
+            </w:r>
+            <w:r>
+              <w:t>Your word</w:t>
+            </w:r>
+            <w:r>
+              <w:t>.</w:t>
+            </w:r>
+          </w:p>
           <w:p>
             <w:pPr>
               <w:pStyle w:val="EngIndEnd"/>
@@ -283,6 +336,7 @@
           </w:p>
         </w:tc>
       </w:tr>
+      <w:bookmarkEnd w:id="0"/>
       <w:tr>
         <w:tc>
           <w:tcPr>
@@ -326,7 +380,7 @@
               <w:rPr>
                 <w:rStyle w:val="FootnoteReference"/>
               </w:rPr>
-              <w:footnoteReference w:id="1"/>
+              <w:footnoteReference w:id="2"/>
             </w:r>
           </w:p>
           <w:p>
@@ -339,6 +393,56 @@
           <w:tcPr>
             <w:tcW w:w="613" w:type="pct"/>
           </w:tcPr>
+          <w:p>
+            <w:pPr>
+              <w:pStyle w:val="EnglishHangNoCoptic"/>
+            </w:pPr>
+            <w:r>
+              <w:t>82 My eyes failed</w:t>
+            </w:r>
+            <w:r>
+              <w:t xml:space="preserve"> </w:t>
+            </w:r>
+            <w:r>
+              <w:t>for your saying</w:t>
+            </w:r>
+            <w:r>
+              <w:rPr>
+                <w:rStyle w:val="FootnoteReference"/>
+              </w:rPr>
+              <w:footnoteReference w:id="3"/>
+            </w:r>
+            <w:r>
+              <w:t>,</w:t>
+            </w:r>
+          </w:p>
+          <w:p>
+            <w:pPr>
+              <w:pStyle w:val="EnglishHangEndNoCoptic"/>
+            </w:pPr>
+            <w:r>
+              <w:tab/>
+              <w:t>saying, “</w:t>
+            </w:r>
+            <w:r>
+              <w:t xml:space="preserve">When </w:t>
+            </w:r>
+            <w:r>
+              <w:t>will</w:t>
+            </w:r>
+            <w:r>
+              <w:t xml:space="preserve"> </w:t>
+            </w:r>
+            <w:r>
+              <w:t>You comfort me?”</w:t>
+            </w:r>
+            <w:r>
+              <w:rPr>
+                <w:rStyle w:val="FootnoteReference"/>
+              </w:rPr>
+              <w:footnoteReference w:id="4"/>
+            </w:r>
+          </w:p>
           <w:p>
             <w:pPr>
               <w:pStyle w:val="EngIndEnd"/>
@@ -473,7 +577,7 @@
               <w:rPr>
                 <w:rStyle w:val="FootnoteReference"/>
               </w:rPr>
-              <w:footnoteReference w:id="2"/>
+              <w:footnoteReference w:id="5"/>
             </w:r>
           </w:p>
           <w:p>
@@ -501,6 +605,40 @@
           <w:tcPr>
             <w:tcW w:w="613" w:type="pct"/>
           </w:tcPr>
+          <w:p>
+            <w:pPr>
+              <w:pStyle w:val="EnglishHangNoCoptic"/>
+            </w:pPr>
+            <w:r>
+              <w:t xml:space="preserve">83 For I </w:t>
+            </w:r>
+            <w:r>
+              <w:t>beca</w:t>
+            </w:r>
+            <w:r>
+              <w:t>me like a wineskin in the frost;</w:t>
+            </w:r>
+            <w:r>
+              <w:rPr>
+                <w:rStyle w:val="FootnoteReference"/>
+              </w:rPr>
+              <w:footnoteReference w:id="6"/>
+            </w:r>
+          </w:p>
+          <w:p>
+            <w:pPr>
+              <w:pStyle w:val="EnglishHangEndNoCoptic"/>
+            </w:pPr>
+            <w:r>
+              <w:tab/>
+            </w:r>
+            <w:r>
+              <w:t>[but] I did not forget your statutes</w:t>
+            </w:r>
+            <w:r>
+              <w:t>.</w:t>
+            </w:r>
+          </w:p>
           <w:p>
             <w:pPr>
               <w:pStyle w:val="EngIndEnd"/>
@@ -659,6 +797,42 @@
           </w:tcPr>
           <w:p>
             <w:pPr>
+              <w:pStyle w:val="EnglishHangNoCoptic"/>
+            </w:pPr>
+            <w:r>
+              <w:lastRenderedPageBreak/>
+              <w:t xml:space="preserve">84 How many are the days of </w:t>
+            </w:r>
+            <w:r>
+              <w:t>Your</w:t>
+            </w:r>
+            <w:r>
+              <w:t xml:space="preserve"> </w:t>
+            </w:r>
+            <w:r>
+              <w:t>servant</w:t>
+            </w:r>
+            <w:r>
+              <w:t>?</w:t>
+            </w:r>
+          </w:p>
+          <w:p>
+            <w:pPr>
+              <w:pStyle w:val="EnglishHangEndNoCoptic"/>
+            </w:pPr>
+            <w:r>
+              <w:tab/>
+              <w:t xml:space="preserve">When will </w:t>
+            </w:r>
+            <w:r>
+              <w:t>you judge my persecutors</w:t>
+            </w:r>
+            <w:r>
+              <w:t>?</w:t>
+            </w:r>
+          </w:p>
+          <w:p>
+            <w:pPr>
               <w:pStyle w:val="EngIndEnd"/>
             </w:pPr>
           </w:p>
@@ -669,6 +843,7 @@
           </w:tcPr>
           <w:p>
             <w:r>
+              <w:lastRenderedPageBreak/>
               <w:t>How many are the days of Thy ser</w:t>
             </w:r>
             <w:r>
@@ -710,7 +885,11 @@
               <w:pStyle w:val="EngIndEnd"/>
             </w:pPr>
             <w:r>
-              <w:t>When will you do me right against those who persecute me?</w:t>
+              <w:t xml:space="preserve">When will you do me right against </w:t>
+            </w:r>
+            <w:r>
+              <w:lastRenderedPageBreak/>
+              <w:t>those who persecute me?</w:t>
             </w:r>
           </w:p>
         </w:tc>
@@ -723,7 +902,12 @@
               <w:pStyle w:val="EngIndEnd"/>
             </w:pPr>
             <w:r>
-              <w:t>How many are the days of thy servant? when wilt thou execute judgment for me on them that persecute me?</w:t>
+              <w:lastRenderedPageBreak/>
+              <w:t xml:space="preserve">How many are the days of thy servant? when wilt thou execute judgment for me on them that </w:t>
+            </w:r>
+            <w:r>
+              <w:lastRenderedPageBreak/>
+              <w:t>persecute me?</w:t>
             </w:r>
           </w:p>
         </w:tc>
@@ -751,6 +935,7 @@
                 <w:szCs w:val="24"/>
                 <w:shd w:val="clear" w:color="auto" w:fill="FFFFFF"/>
               </w:rPr>
+              <w:lastRenderedPageBreak/>
               <w:t>How many are the days of Your servant?</w:t>
             </w:r>
           </w:p>
@@ -897,6 +1082,53 @@
           </w:tcPr>
           <w:p>
             <w:pPr>
+              <w:pStyle w:val="EnglishHangNoCoptic"/>
+            </w:pPr>
+            <w:r>
+              <w:t xml:space="preserve">85 </w:t>
+            </w:r>
+            <w:r>
+              <w:t>Transgressors</w:t>
+            </w:r>
+            <w:r>
+              <w:t xml:space="preserve"> </w:t>
+            </w:r>
+            <w:r>
+              <w:t>t</w:t>
+            </w:r>
+            <w:r>
+              <w:t xml:space="preserve">old me </w:t>
+            </w:r>
+            <w:r>
+              <w:t>tales</w:t>
+            </w:r>
+            <w:r>
+              <w:t>,</w:t>
+            </w:r>
+          </w:p>
+          <w:p>
+            <w:pPr>
+              <w:pStyle w:val="EnglishHangEndNoCoptic"/>
+            </w:pPr>
+            <w:r>
+              <w:tab/>
+              <w:t xml:space="preserve">but </w:t>
+            </w:r>
+            <w:r>
+              <w:t>these are not like</w:t>
+            </w:r>
+            <w:r>
+              <w:t xml:space="preserve"> </w:t>
+            </w:r>
+            <w:r>
+              <w:t>Your L</w:t>
+            </w:r>
+            <w:r>
+              <w:t>aw, O Lord.</w:t>
+            </w:r>
+          </w:p>
+          <w:p>
+            <w:pPr>
               <w:pStyle w:val="EngIndEnd"/>
             </w:pPr>
           </w:p>
@@ -1053,6 +1285,29 @@
           </w:tcPr>
           <w:p>
             <w:pPr>
+              <w:pStyle w:val="EnglishHangNoCoptic"/>
+            </w:pPr>
+            <w:r>
+              <w:t xml:space="preserve">86 All </w:t>
+            </w:r>
+            <w:r>
+              <w:t>Your commandments are truth;</w:t>
+            </w:r>
+          </w:p>
+          <w:p>
+            <w:pPr>
+              <w:pStyle w:val="EnglishHangEndNoCoptic"/>
+            </w:pPr>
+            <w:r>
+              <w:tab/>
+              <w:t>t</w:t>
+            </w:r>
+            <w:r>
+              <w:t>hey persecute me unjustly; help me!</w:t>
+            </w:r>
+          </w:p>
+          <w:p>
+            <w:pPr>
               <w:pStyle w:val="EngIndEnd"/>
             </w:pPr>
           </w:p>
@@ -1209,6 +1464,41 @@
           </w:tcPr>
           <w:p>
             <w:pPr>
+              <w:pStyle w:val="EnglishHangNoCoptic"/>
+            </w:pPr>
+            <w:r>
+              <w:t xml:space="preserve">87 They nearly </w:t>
+            </w:r>
+            <w:r>
+              <w:t>destroyed</w:t>
+            </w:r>
+            <w:r>
+              <w:t xml:space="preserve"> me on earth;</w:t>
+            </w:r>
+          </w:p>
+          <w:p>
+            <w:pPr>
+              <w:pStyle w:val="EnglishHangEndNoCoptic"/>
+            </w:pPr>
+            <w:r>
+              <w:tab/>
+              <w:t xml:space="preserve">but I </w:t>
+            </w:r>
+            <w:r>
+              <w:t>did not forsake</w:t>
+            </w:r>
+            <w:r>
+              <w:t xml:space="preserve"> </w:t>
+            </w:r>
+            <w:r>
+              <w:t>Your</w:t>
+            </w:r>
+            <w:r>
+              <w:t xml:space="preserve"> commandments.</w:t>
+            </w:r>
+          </w:p>
+          <w:p>
+            <w:pPr>
               <w:pStyle w:val="EngIndEnd"/>
             </w:pPr>
           </w:p>
@@ -1371,6 +1661,53 @@
           </w:tcPr>
           <w:p>
             <w:pPr>
+              <w:pStyle w:val="EnglishHangNoCoptic"/>
+            </w:pPr>
+            <w:r>
+              <w:t>88 Revive</w:t>
+            </w:r>
+            <w:r>
+              <w:rPr>
+                <w:rStyle w:val="FootnoteReference"/>
+              </w:rPr>
+              <w:footnoteReference w:id="7"/>
+            </w:r>
+            <w:r>
+              <w:t xml:space="preserve"> me in Your mercy</w:t>
+            </w:r>
+            <w:r>
+              <w:t>,</w:t>
+            </w:r>
+          </w:p>
+          <w:p>
+            <w:pPr>
+              <w:pStyle w:val="EnglishHangEndNoCoptic"/>
+            </w:pPr>
+            <w:r>
+              <w:tab/>
+              <w:t xml:space="preserve">and I </w:t>
+            </w:r>
+            <w:r>
+              <w:t>will</w:t>
+            </w:r>
+            <w:r>
+              <w:t xml:space="preserve"> </w:t>
+            </w:r>
+            <w:r>
+              <w:t>keep</w:t>
+            </w:r>
+            <w:r>
+              <w:t xml:space="preserve"> the testimonies of </w:t>
+            </w:r>
+            <w:r>
+              <w:t>Your</w:t>
+            </w:r>
+            <w:r>
+              <w:t xml:space="preserve"> mouth.</w:t>
+            </w:r>
+          </w:p>
+          <w:p>
+            <w:pPr>
               <w:pStyle w:val="EngIndEnd"/>
             </w:pPr>
           </w:p>
@@ -1484,8 +1821,6 @@
               </w:rPr>
               <w:t>And I shall keep the testimonies of Your mouth.</w:t>
             </w:r>
-            <w:bookmarkStart w:id="0" w:name="_GoBack"/>
-            <w:bookmarkEnd w:id="0"/>
           </w:p>
         </w:tc>
       </w:tr>
@@ -1565,7 +1900,7 @@
         <w:footnoteRef/>
       </w:r>
       <w:r>
-        <w:t xml:space="preserve"> ‘When wilt You comfort me?’ = When wilt You send Your Comforter, so that I may be filled with Your Spirit, Comforter, Paraclete? (cp. Ephes. 5:18).</w:t>
+        <w:t xml:space="preserve"> [JS] literally, “my soul fails for”, I.e. “I am dying for your salvation,” not as in literal death, but as in the common colloquial expression of great longing.</w:t>
       </w:r>
     </w:p>
   </w:footnote>
@@ -1581,7 +1916,87 @@
         <w:footnoteRef/>
       </w:r>
       <w:r>
+        <w:t xml:space="preserve"> ‘When wilt You comfort me?’ = When wilt You send Your Comforter, so that I may be filled with Your Spirit, Comforter, Paraclete? (cp. Ephes. 5:18).</w:t>
+      </w:r>
+    </w:p>
+  </w:footnote>
+  <w:footnote w:id="3">
+    <w:p>
+      <w:pPr>
+        <w:pStyle w:val="footnote"/>
+      </w:pPr>
+      <w:r>
+        <w:rPr>
+          <w:rStyle w:val="FootnoteReference"/>
+        </w:rPr>
+        <w:footnoteRef/>
+      </w:r>
+      <w:r>
+        <w:t xml:space="preserve"> [JS] i.e. my eyes were straigned looking for your word.</w:t>
+      </w:r>
+    </w:p>
+  </w:footnote>
+  <w:footnote w:id="4">
+    <w:p>
+      <w:pPr>
+        <w:pStyle w:val="footnote"/>
+      </w:pPr>
+      <w:r>
+        <w:rPr>
+          <w:rStyle w:val="FootnoteReference"/>
+        </w:rPr>
+        <w:footnoteRef/>
+      </w:r>
+      <w:r>
+        <w:t xml:space="preserve"> ‘When will You comfort me?’ = When will You send Your Comforter, so that I may be filled with Your Spirit, Comforter, Paraclete? (cp. Ephes. 5:18).</w:t>
+      </w:r>
+    </w:p>
+  </w:footnote>
+  <w:footnote w:id="5">
+    <w:p>
+      <w:pPr>
+        <w:pStyle w:val="footnote"/>
+      </w:pPr>
+      <w:r>
+        <w:rPr>
+          <w:rStyle w:val="FootnoteReference"/>
+        </w:rPr>
+        <w:footnoteRef/>
+      </w:r>
+      <w:r>
         <w:t xml:space="preserve"> Sprinkled with hoar-frost, a wineskin is like the greying head of an old man.</w:t>
+      </w:r>
+    </w:p>
+  </w:footnote>
+  <w:footnote w:id="6">
+    <w:p>
+      <w:pPr>
+        <w:pStyle w:val="footnote"/>
+      </w:pPr>
+      <w:r>
+        <w:rPr>
+          <w:rStyle w:val="FootnoteReference"/>
+        </w:rPr>
+        <w:footnoteRef/>
+      </w:r>
+      <w:r>
+        <w:t xml:space="preserve"> Sprinkled with hoar-frost, a wineskin is like the greying head of an old man.</w:t>
+      </w:r>
+    </w:p>
+  </w:footnote>
+  <w:footnote w:id="7">
+    <w:p>
+      <w:pPr>
+        <w:pStyle w:val="footnote"/>
+      </w:pPr>
+      <w:r>
+        <w:rPr>
+          <w:rStyle w:val="FootnoteReference"/>
+        </w:rPr>
+        <w:footnoteRef/>
+      </w:r>
+      <w:r>
+        <w:t xml:space="preserve"> [JS] revive, “give me life”</w:t>
       </w:r>
     </w:p>
   </w:footnote>
@@ -2936,7 +3351,7 @@
 </file>
 
 <file path=customXml/itemProps1.xml><?xml version="1.0" encoding="utf-8"?>
-<ds:datastoreItem xmlns:ds="http://schemas.openxmlformats.org/officeDocument/2006/customXml" ds:itemID="{386DDF78-2265-464C-91F7-01D40CF589E7}">
+<ds:datastoreItem xmlns:ds="http://schemas.openxmlformats.org/officeDocument/2006/customXml" ds:itemID="{1BF1CB05-5816-4523-AC32-95D4582076EF}">
   <ds:schemaRefs>
     <ds:schemaRef ds:uri="http://schemas.openxmlformats.org/officeDocument/2006/bibliography"/>
   </ds:schemaRefs>

</xml_diff>